<commit_message>
Se resubio el archivo 1.1
</commit_message>
<xml_diff>
--- a/Fase 1/Evidencias Individuales/Montecinos_Francisco_1.1_APT122_AutoevaluaciónCompetenciasFase1.docx
+++ b/Fase 1/Evidencias Individuales/Montecinos_Francisco_1.1_APT122_AutoevaluaciónCompetenciasFase1.docx
@@ -1,6 +1,6 @@
 
 <file path=word/document.xml><?xml version="1.0" encoding="utf-8"?>
-<w:document xmlns:wpc="http://schemas.microsoft.com/office/word/2010/wordprocessingCanvas" xmlns:cx="http://schemas.microsoft.com/office/drawing/2014/chartex" xmlns:cx1="http://schemas.microsoft.com/office/drawing/2015/9/8/chartex" xmlns:cx2="http://schemas.microsoft.com/office/drawing/2015/10/21/chartex" xmlns:cx3="http://schemas.microsoft.com/office/drawing/2016/5/9/chartex" xmlns:cx4="http://schemas.microsoft.com/office/drawing/2016/5/10/chartex" xmlns:cx5="http://schemas.microsoft.com/office/drawing/2016/5/11/chartex" xmlns:cx6="http://schemas.microsoft.com/office/drawing/2016/5/12/chartex" xmlns:cx7="http://schemas.microsoft.com/office/drawing/2016/5/13/chartex" xmlns:cx8="http://schemas.microsoft.com/office/drawing/2016/5/14/chartex" xmlns:mc="http://schemas.openxmlformats.org/markup-compatibility/2006" xmlns:aink="http://schemas.microsoft.com/office/drawing/2016/ink" xmlns:am3d="http://schemas.microsoft.com/office/drawing/2017/model3d" xmlns:o="urn:schemas-microsoft-com:office:office" xmlns:oel="http://schemas.microsoft.com/office/2019/extlst" xmlns:r="http://schemas.openxmlformats.org/officeDocument/2006/relationships" xmlns:m="http://schemas.openxmlformats.org/officeDocument/2006/math" xmlns:v="urn:schemas-microsoft-com:vml" xmlns:wp14="http://schemas.microsoft.com/office/word/2010/wordprocessingDrawing" xmlns:wp="http://schemas.openxmlformats.org/drawingml/2006/wordprocessingDrawing" xmlns:w10="urn:schemas-microsoft-com:office:word" xmlns:w="http://schemas.openxmlformats.org/wordprocessingml/2006/main" xmlns:w14="http://schemas.microsoft.com/office/word/2010/wordml" xmlns:w15="http://schemas.microsoft.com/office/word/2012/wordml" xmlns:w16cex="http://schemas.microsoft.com/office/word/2018/wordml/cex" xmlns:w16cid="http://schemas.microsoft.com/office/word/2016/wordml/cid" xmlns:w16="http://schemas.microsoft.com/office/word/2018/wordml" xmlns:w16du="http://schemas.microsoft.com/office/word/2023/wordml/word16du" xmlns:w16sdtdh="http://schemas.microsoft.com/office/word/2020/wordml/sdtdatahash" xmlns:w16sdtfl="http://schemas.microsoft.com/office/word/2024/wordml/sdtformatlock" xmlns:w16se="http://schemas.microsoft.com/office/word/2015/wordml/symex" xmlns:wpg="http://schemas.microsoft.com/office/word/2010/wordprocessingGroup" xmlns:wpi="http://schemas.microsoft.com/office/word/2010/wordprocessingInk" xmlns:wne="http://schemas.microsoft.com/office/word/2006/wordml" xmlns:wps="http://schemas.microsoft.com/office/word/2010/wordprocessingShape" mc:Ignorable="w14 w15 w16se w16cid w16 w16cex w16sdtdh w16sdtfl w16du wp14">
+<w:document xmlns:wpc="http://schemas.microsoft.com/office/word/2010/wordprocessingCanvas" xmlns:cx="http://schemas.microsoft.com/office/drawing/2014/chartex" xmlns:cx1="http://schemas.microsoft.com/office/drawing/2015/9/8/chartex" xmlns:cx2="http://schemas.microsoft.com/office/drawing/2015/10/21/chartex" xmlns:cx3="http://schemas.microsoft.com/office/drawing/2016/5/9/chartex" xmlns:cx4="http://schemas.microsoft.com/office/drawing/2016/5/10/chartex" xmlns:cx5="http://schemas.microsoft.com/office/drawing/2016/5/11/chartex" xmlns:cx6="http://schemas.microsoft.com/office/drawing/2016/5/12/chartex" xmlns:cx7="http://schemas.microsoft.com/office/drawing/2016/5/13/chartex" xmlns:cx8="http://schemas.microsoft.com/office/drawing/2016/5/14/chartex" xmlns:mc="http://schemas.openxmlformats.org/markup-compatibility/2006" xmlns:aink="http://schemas.microsoft.com/office/drawing/2016/ink" xmlns:am3d="http://schemas.microsoft.com/office/drawing/2017/model3d" xmlns:o="urn:schemas-microsoft-com:office:office" xmlns:oel="http://schemas.microsoft.com/office/2019/extlst" xmlns:r="http://schemas.openxmlformats.org/officeDocument/2006/relationships" xmlns:m="http://schemas.openxmlformats.org/officeDocument/2006/math" xmlns:v="urn:schemas-microsoft-com:vml" xmlns:wp14="http://schemas.microsoft.com/office/word/2010/wordprocessingDrawing" xmlns:wp="http://schemas.openxmlformats.org/drawingml/2006/wordprocessingDrawing" xmlns:w10="urn:schemas-microsoft-com:office:word" xmlns:w="http://schemas.openxmlformats.org/wordprocessingml/2006/main" xmlns:w14="http://schemas.microsoft.com/office/word/2010/wordml" xmlns:w15="http://schemas.microsoft.com/office/word/2012/wordml" xmlns:w16cex="http://schemas.microsoft.com/office/word/2018/wordml/cex" xmlns:w16cid="http://schemas.microsoft.com/office/word/2016/wordml/cid" xmlns:w16="http://schemas.microsoft.com/office/word/2018/wordml" xmlns:w16sdtdh="http://schemas.microsoft.com/office/word/2020/wordml/sdtdatahash" xmlns:w16se="http://schemas.microsoft.com/office/word/2015/wordml/symex" xmlns:wpg="http://schemas.microsoft.com/office/word/2010/wordprocessingGroup" xmlns:wpi="http://schemas.microsoft.com/office/word/2010/wordprocessingInk" xmlns:wne="http://schemas.microsoft.com/office/word/2006/wordml" xmlns:wps="http://schemas.microsoft.com/office/word/2010/wordprocessingShape" mc:Ignorable="w14 w15 w16se w16cid w16 w16cex w16sdtdh wp14">
   <w:body>
     <w:p>
       <w:pPr>
@@ -191,25 +191,7 @@
           <w:sz w:val="24"/>
           <w:szCs w:val="24"/>
         </w:rPr>
-        <w:t xml:space="preserve">Piensa en tu proceso de aprendizaje durante el tiempo que has </w:t>
-      </w:r>
-      <w:proofErr w:type="gramStart"/>
-      <w:r>
-        <w:rPr>
-          <w:rFonts w:eastAsiaTheme="majorEastAsia"/>
-          <w:sz w:val="24"/>
-          <w:szCs w:val="24"/>
-        </w:rPr>
-        <w:t>estudiando</w:t>
-      </w:r>
-      <w:proofErr w:type="gramEnd"/>
-      <w:r>
-        <w:rPr>
-          <w:rFonts w:eastAsiaTheme="majorEastAsia"/>
-          <w:sz w:val="24"/>
-          <w:szCs w:val="24"/>
-        </w:rPr>
-        <w:t xml:space="preserve"> en Duoc UC y evalúa el nivel de logro que alcanzaste en cada competencia de tu plan de estudio. </w:t>
+        <w:t xml:space="preserve">Piensa en tu proceso de aprendizaje durante el tiempo que has estudiando en Duoc UC y evalúa el nivel de logro que alcanzaste en cada competencia de tu plan de estudio. </w:t>
       </w:r>
     </w:p>
     <w:p>
@@ -1438,6 +1420,15 @@
                 <w:szCs w:val="18"/>
               </w:rPr>
             </w:pPr>
+            <w:r>
+              <w:rPr>
+                <w:b/>
+                <w:bCs/>
+                <w:sz w:val="18"/>
+                <w:szCs w:val="18"/>
+              </w:rPr>
+              <w:t>Apliqué esta competencia en trabajos durante las clases, lo que me permitió comprender y realizar configuraciones básicas. Sin embargo, necesito reforzar los conocimientos.</w:t>
+            </w:r>
           </w:p>
         </w:tc>
       </w:tr>
@@ -1576,6 +1567,24 @@
                 <w:szCs w:val="18"/>
               </w:rPr>
             </w:pPr>
+            <w:r>
+              <w:rPr>
+                <w:b/>
+                <w:bCs/>
+                <w:sz w:val="18"/>
+                <w:szCs w:val="18"/>
+              </w:rPr>
+              <w:t xml:space="preserve">He trabajado en </w:t>
+            </w:r>
+            <w:r>
+              <w:rPr>
+                <w:b/>
+                <w:bCs/>
+                <w:sz w:val="18"/>
+                <w:szCs w:val="18"/>
+              </w:rPr>
+              <w:t>proyectos académicos proponiendo soluciones a partir del análisis de procesos, aplicando metodologías de requerimientos.</w:t>
+            </w:r>
           </w:p>
         </w:tc>
       </w:tr>
@@ -1714,6 +1723,15 @@
                 <w:szCs w:val="18"/>
               </w:rPr>
             </w:pPr>
+            <w:r>
+              <w:rPr>
+                <w:b/>
+                <w:bCs/>
+                <w:sz w:val="18"/>
+                <w:szCs w:val="18"/>
+              </w:rPr>
+              <w:t>Participe en trabajos donde desarrolle software aplicando buenas prácticas y metodologías, cumpliendo los objetivos planteados.</w:t>
+            </w:r>
           </w:p>
         </w:tc>
       </w:tr>
@@ -1852,6 +1870,15 @@
                 <w:szCs w:val="18"/>
               </w:rPr>
             </w:pPr>
+            <w:r>
+              <w:rPr>
+                <w:b/>
+                <w:bCs/>
+                <w:sz w:val="18"/>
+                <w:szCs w:val="18"/>
+              </w:rPr>
+              <w:t>Trabaje con modelos de datos en trabajos durante clases asegurando escalabilidad y adecuación a los requerimientos.</w:t>
+            </w:r>
           </w:p>
         </w:tc>
       </w:tr>
@@ -1990,6 +2017,15 @@
                 <w:szCs w:val="18"/>
               </w:rPr>
             </w:pPr>
+            <w:r>
+              <w:rPr>
+                <w:b/>
+                <w:bCs/>
+                <w:sz w:val="18"/>
+                <w:szCs w:val="18"/>
+              </w:rPr>
+              <w:t>Tengo experiencia en consultas SQL y manipulación de datos en trabajos durante clases, aunque me falta experiencia en escenarios más complejos.</w:t>
+            </w:r>
           </w:p>
         </w:tc>
       </w:tr>
@@ -2128,6 +2164,15 @@
                 <w:szCs w:val="18"/>
               </w:rPr>
             </w:pPr>
+            <w:r>
+              <w:rPr>
+                <w:b/>
+                <w:bCs/>
+                <w:sz w:val="18"/>
+                <w:szCs w:val="18"/>
+              </w:rPr>
+              <w:t>Trabaje en distintos trabajos durante clases usando distintos lenguajes de programación. Sin embargo, aún necesito más experiencia.</w:t>
+            </w:r>
           </w:p>
         </w:tc>
       </w:tr>
@@ -2266,6 +2311,15 @@
                 <w:szCs w:val="18"/>
               </w:rPr>
             </w:pPr>
+            <w:r>
+              <w:rPr>
+                <w:b/>
+                <w:bCs/>
+                <w:sz w:val="18"/>
+                <w:szCs w:val="18"/>
+              </w:rPr>
+              <w:t>Apliqué pruebas y validaciones en trabajos en clases, utilizando buenas practicas para asegurar la calidad de los productos desarrollados.</w:t>
+            </w:r>
           </w:p>
         </w:tc>
       </w:tr>
@@ -2405,6 +2459,15 @@
                 <w:szCs w:val="18"/>
               </w:rPr>
             </w:pPr>
+            <w:r>
+              <w:rPr>
+                <w:b/>
+                <w:bCs/>
+                <w:sz w:val="18"/>
+                <w:szCs w:val="18"/>
+              </w:rPr>
+              <w:t>Trabaje en el diseño básico de arquitecturas en proyectos académicos. Sin embargo, me falta experiencia en entornos más complejos.</w:t>
+            </w:r>
           </w:p>
         </w:tc>
       </w:tr>
@@ -2543,6 +2606,15 @@
                 <w:szCs w:val="18"/>
               </w:rPr>
             </w:pPr>
+            <w:r>
+              <w:rPr>
+                <w:b/>
+                <w:bCs/>
+                <w:sz w:val="18"/>
+                <w:szCs w:val="18"/>
+              </w:rPr>
+              <w:t>Participé en la implementación de soluciones en trabajos en clases que automatizan procesos, aunque necesito más experiencia en proyectos reales.</w:t>
+            </w:r>
           </w:p>
         </w:tc>
       </w:tr>
@@ -2681,6 +2753,15 @@
                 <w:szCs w:val="18"/>
               </w:rPr>
             </w:pPr>
+            <w:r>
+              <w:rPr>
+                <w:b/>
+                <w:bCs/>
+                <w:sz w:val="18"/>
+                <w:szCs w:val="18"/>
+              </w:rPr>
+              <w:t>He aplicado conceptos de seguridad en trabajos en clases para identificar y corregir vulnerabilidades. Sin embargo, necesito más experiencia en trabajos complejos.</w:t>
+            </w:r>
           </w:p>
         </w:tc>
       </w:tr>
@@ -2819,6 +2900,15 @@
                 <w:szCs w:val="18"/>
               </w:rPr>
             </w:pPr>
+            <w:r>
+              <w:rPr>
+                <w:b/>
+                <w:bCs/>
+                <w:sz w:val="18"/>
+                <w:szCs w:val="18"/>
+              </w:rPr>
+              <w:t>He coordinado trabajos en clases, proponiendo soluciones y alternativas que facilitan la toma de decisiones dentro del equipo.</w:t>
+            </w:r>
           </w:p>
         </w:tc>
       </w:tr>
@@ -2957,6 +3047,15 @@
                 <w:szCs w:val="18"/>
               </w:rPr>
             </w:pPr>
+            <w:r>
+              <w:rPr>
+                <w:b/>
+                <w:bCs/>
+                <w:sz w:val="18"/>
+                <w:szCs w:val="18"/>
+              </w:rPr>
+              <w:t>Trabaje con conjuntos de datos en trabajos en clases, aplicando transformaciones y análisis, pero requiero de una mejor experiencia en trabajos complejos.</w:t>
+            </w:r>
           </w:p>
         </w:tc>
       </w:tr>
@@ -3095,6 +3194,15 @@
                 <w:szCs w:val="18"/>
               </w:rPr>
             </w:pPr>
+            <w:r>
+              <w:rPr>
+                <w:b/>
+                <w:bCs/>
+                <w:sz w:val="18"/>
+                <w:szCs w:val="18"/>
+              </w:rPr>
+              <w:t xml:space="preserve">He aplicado conceptos matemáticos para resolver los trabajos en clases, logrando resolver problemas de mediana complejidad. </w:t>
+            </w:r>
           </w:p>
         </w:tc>
       </w:tr>
@@ -3233,6 +3341,51 @@
                 <w:szCs w:val="18"/>
               </w:rPr>
             </w:pPr>
+            <w:r>
+              <w:rPr>
+                <w:b/>
+                <w:bCs/>
+                <w:sz w:val="18"/>
+                <w:szCs w:val="18"/>
+              </w:rPr>
+              <w:t xml:space="preserve">He utilizado </w:t>
+            </w:r>
+            <w:r>
+              <w:rPr>
+                <w:b/>
+                <w:bCs/>
+                <w:sz w:val="18"/>
+                <w:szCs w:val="18"/>
+              </w:rPr>
+              <w:t xml:space="preserve">la </w:t>
+            </w:r>
+            <w:r>
+              <w:rPr>
+                <w:b/>
+                <w:bCs/>
+                <w:sz w:val="18"/>
+                <w:szCs w:val="18"/>
+              </w:rPr>
+              <w:t xml:space="preserve">estadística descriptiva en </w:t>
+            </w:r>
+            <w:r>
+              <w:rPr>
+                <w:b/>
+                <w:bCs/>
+                <w:sz w:val="18"/>
+                <w:szCs w:val="18"/>
+              </w:rPr>
+              <w:t>trabajos en clases</w:t>
+            </w:r>
+            <w:r>
+              <w:rPr>
+                <w:b/>
+                <w:bCs/>
+                <w:sz w:val="18"/>
+                <w:szCs w:val="18"/>
+              </w:rPr>
+              <w:t xml:space="preserve"> para analizar datos y obtener conclusiones, aunque aún necesito mayor práctica en contextos más complejos.</w:t>
+            </w:r>
           </w:p>
         </w:tc>
       </w:tr>
@@ -3282,6 +3435,38 @@
                 <w:szCs w:val="18"/>
               </w:rPr>
             </w:pPr>
+          </w:p>
+        </w:tc>
+        <w:tc>
+          <w:tcPr>
+            <w:tcW w:w="926" w:type="dxa"/>
+          </w:tcPr>
+          <w:p>
+            <w:pPr>
+              <w:jc w:val="center"/>
+              <w:rPr>
+                <w:b/>
+                <w:bCs/>
+                <w:sz w:val="18"/>
+                <w:szCs w:val="18"/>
+              </w:rPr>
+            </w:pPr>
+          </w:p>
+        </w:tc>
+        <w:tc>
+          <w:tcPr>
+            <w:tcW w:w="1055" w:type="dxa"/>
+          </w:tcPr>
+          <w:p>
+            <w:pPr>
+              <w:jc w:val="center"/>
+              <w:rPr>
+                <w:b/>
+                <w:bCs/>
+                <w:sz w:val="18"/>
+                <w:szCs w:val="18"/>
+              </w:rPr>
+            </w:pPr>
             <w:r>
               <w:rPr>
                 <w:b/>
@@ -3295,38 +3480,6 @@
         </w:tc>
         <w:tc>
           <w:tcPr>
-            <w:tcW w:w="926" w:type="dxa"/>
-          </w:tcPr>
-          <w:p>
-            <w:pPr>
-              <w:jc w:val="center"/>
-              <w:rPr>
-                <w:b/>
-                <w:bCs/>
-                <w:sz w:val="18"/>
-                <w:szCs w:val="18"/>
-              </w:rPr>
-            </w:pPr>
-          </w:p>
-        </w:tc>
-        <w:tc>
-          <w:tcPr>
-            <w:tcW w:w="1055" w:type="dxa"/>
-          </w:tcPr>
-          <w:p>
-            <w:pPr>
-              <w:jc w:val="center"/>
-              <w:rPr>
-                <w:b/>
-                <w:bCs/>
-                <w:sz w:val="18"/>
-                <w:szCs w:val="18"/>
-              </w:rPr>
-            </w:pPr>
-          </w:p>
-        </w:tc>
-        <w:tc>
-          <w:tcPr>
             <w:tcW w:w="1187" w:type="dxa"/>
           </w:tcPr>
           <w:p>
@@ -3371,6 +3524,33 @@
                 <w:szCs w:val="18"/>
               </w:rPr>
             </w:pPr>
+            <w:r>
+              <w:rPr>
+                <w:b/>
+                <w:bCs/>
+                <w:sz w:val="18"/>
+                <w:szCs w:val="18"/>
+              </w:rPr>
+              <w:t xml:space="preserve">He desarrollado habilidades para comunicarme de forma clara en presentaciones y trabajos </w:t>
+            </w:r>
+            <w:r>
+              <w:rPr>
+                <w:b/>
+                <w:bCs/>
+                <w:sz w:val="18"/>
+                <w:szCs w:val="18"/>
+              </w:rPr>
+              <w:t>en clases</w:t>
+            </w:r>
+            <w:r>
+              <w:rPr>
+                <w:b/>
+                <w:bCs/>
+                <w:sz w:val="18"/>
+                <w:szCs w:val="18"/>
+              </w:rPr>
+              <w:t>, aunque todavía puedo mejorar la eficacia y adaptación en distintos contextos sociolaborales.</w:t>
+            </w:r>
           </w:p>
         </w:tc>
       </w:tr>
@@ -3402,9 +3582,8 @@
                 <w:sz w:val="18"/>
                 <w:szCs w:val="18"/>
               </w:rPr>
-              <w:t xml:space="preserve">Comunicarse en inglés en contextos </w:t>
+              <w:t>Comunicarse en inglés en contextos soci</w:t>
             </w:r>
-            <w:proofErr w:type="gramStart"/>
             <w:r>
               <w:rPr>
                 <w:b/>
@@ -3413,9 +3592,8 @@
                 <w:sz w:val="18"/>
                 <w:szCs w:val="18"/>
               </w:rPr>
-              <w:t>socio-laborales</w:t>
+              <w:t>o</w:t>
             </w:r>
-            <w:proofErr w:type="gramEnd"/>
             <w:r>
               <w:rPr>
                 <w:b/>
@@ -3424,7 +3602,7 @@
                 <w:sz w:val="18"/>
                 <w:szCs w:val="18"/>
               </w:rPr>
-              <w:t xml:space="preserve"> a nivel intermedio-alto (TOEIC/CEFR).</w:t>
+              <w:t>laborales a nivel intermedio-alto (TOEIC/CEFR).</w:t>
             </w:r>
           </w:p>
         </w:tc>
@@ -3531,6 +3709,15 @@
                 <w:szCs w:val="18"/>
               </w:rPr>
             </w:pPr>
+            <w:r>
+              <w:rPr>
+                <w:b/>
+                <w:bCs/>
+                <w:sz w:val="18"/>
+                <w:szCs w:val="18"/>
+              </w:rPr>
+              <w:t>Puedo comunicarme en inglés en situaciones laborales y académicas básicas, comprendiendo y expresando ideas, aunque aún necesito reforzar fluidez y vocabulario técnico para un nivel avanzado.</w:t>
+            </w:r>
           </w:p>
         </w:tc>
       </w:tr>
@@ -3562,6 +3749,7 @@
                 <w:sz w:val="18"/>
                 <w:szCs w:val="18"/>
               </w:rPr>
+              <w:lastRenderedPageBreak/>
               <w:t>Comunicarse en inglés en contextos laborales del área informática a nivel intermedio (TOEIC/CEFR).</w:t>
             </w:r>
           </w:p>
@@ -3669,6 +3857,42 @@
                 <w:szCs w:val="18"/>
               </w:rPr>
             </w:pPr>
+            <w:r>
+              <w:rPr>
+                <w:b/>
+                <w:bCs/>
+                <w:sz w:val="18"/>
+                <w:szCs w:val="18"/>
+              </w:rPr>
+              <w:t>Puedo expresarme en inglés técnico relacionado con informática en situaciones laborales, aunque</w:t>
+            </w:r>
+            <w:r>
+              <w:rPr>
+                <w:b/>
+                <w:bCs/>
+                <w:sz w:val="18"/>
+                <w:szCs w:val="18"/>
+              </w:rPr>
+              <w:t xml:space="preserve"> necesito</w:t>
+            </w:r>
+            <w:r>
+              <w:rPr>
+                <w:b/>
+                <w:bCs/>
+                <w:sz w:val="18"/>
+                <w:szCs w:val="18"/>
+              </w:rPr>
+              <w:t xml:space="preserve"> mejorar fluidez y precisión en contextos más complejos.</w:t>
+            </w:r>
+            <w:r>
+              <w:rPr>
+                <w:b/>
+                <w:bCs/>
+                <w:sz w:val="18"/>
+                <w:szCs w:val="18"/>
+              </w:rPr>
+              <w:t xml:space="preserve"> </w:t>
+            </w:r>
           </w:p>
         </w:tc>
       </w:tr>
@@ -3807,6 +4031,33 @@
                 <w:szCs w:val="18"/>
               </w:rPr>
             </w:pPr>
+            <w:r>
+              <w:rPr>
+                <w:b/>
+                <w:bCs/>
+                <w:sz w:val="18"/>
+                <w:szCs w:val="18"/>
+              </w:rPr>
+              <w:t xml:space="preserve">He participado en </w:t>
+            </w:r>
+            <w:r>
+              <w:rPr>
+                <w:b/>
+                <w:bCs/>
+                <w:sz w:val="18"/>
+                <w:szCs w:val="18"/>
+              </w:rPr>
+              <w:t>trabajos en clases</w:t>
+            </w:r>
+            <w:r>
+              <w:rPr>
+                <w:b/>
+                <w:bCs/>
+                <w:sz w:val="18"/>
+                <w:szCs w:val="18"/>
+              </w:rPr>
+              <w:t>, aportando ideas y soluciones, aunque aún necesito más experiencia en la implementación y evaluación de dichas ideas.</w:t>
+            </w:r>
           </w:p>
         </w:tc>
       </w:tr>
@@ -3838,7 +4089,6 @@
                 <w:sz w:val="18"/>
                 <w:szCs w:val="18"/>
               </w:rPr>
-              <w:lastRenderedPageBreak/>
               <w:t>Desarrollar proyectos de emprendimiento desde la especialidad para agregar valor al entorno.</w:t>
             </w:r>
           </w:p>
@@ -3946,6 +4196,15 @@
                 <w:szCs w:val="18"/>
               </w:rPr>
             </w:pPr>
+            <w:r>
+              <w:rPr>
+                <w:b/>
+                <w:bCs/>
+                <w:sz w:val="18"/>
+                <w:szCs w:val="18"/>
+              </w:rPr>
+              <w:t>He participado en proyectos de emprendimiento académico, aplicando conocimientos de mi especialidad para generar soluciones viables y de valor, demostrando un dominio sólido en esta competencia.</w:t>
+            </w:r>
           </w:p>
         </w:tc>
       </w:tr>
@@ -3988,7 +4247,7 @@
 </file>
 
 <file path=word/endnotes.xml><?xml version="1.0" encoding="utf-8"?>
-<w:endnotes xmlns:wpc="http://schemas.microsoft.com/office/word/2010/wordprocessingCanvas" xmlns:cx="http://schemas.microsoft.com/office/drawing/2014/chartex" xmlns:cx1="http://schemas.microsoft.com/office/drawing/2015/9/8/chartex" xmlns:cx2="http://schemas.microsoft.com/office/drawing/2015/10/21/chartex" xmlns:cx3="http://schemas.microsoft.com/office/drawing/2016/5/9/chartex" xmlns:cx4="http://schemas.microsoft.com/office/drawing/2016/5/10/chartex" xmlns:cx5="http://schemas.microsoft.com/office/drawing/2016/5/11/chartex" xmlns:cx6="http://schemas.microsoft.com/office/drawing/2016/5/12/chartex" xmlns:cx7="http://schemas.microsoft.com/office/drawing/2016/5/13/chartex" xmlns:cx8="http://schemas.microsoft.com/office/drawing/2016/5/14/chartex" xmlns:mc="http://schemas.openxmlformats.org/markup-compatibility/2006" xmlns:aink="http://schemas.microsoft.com/office/drawing/2016/ink" xmlns:am3d="http://schemas.microsoft.com/office/drawing/2017/model3d" xmlns:o="urn:schemas-microsoft-com:office:office" xmlns:oel="http://schemas.microsoft.com/office/2019/extlst" xmlns:r="http://schemas.openxmlformats.org/officeDocument/2006/relationships" xmlns:m="http://schemas.openxmlformats.org/officeDocument/2006/math" xmlns:v="urn:schemas-microsoft-com:vml" xmlns:wp14="http://schemas.microsoft.com/office/word/2010/wordprocessingDrawing" xmlns:wp="http://schemas.openxmlformats.org/drawingml/2006/wordprocessingDrawing" xmlns:w10="urn:schemas-microsoft-com:office:word" xmlns:w="http://schemas.openxmlformats.org/wordprocessingml/2006/main" xmlns:w14="http://schemas.microsoft.com/office/word/2010/wordml" xmlns:w15="http://schemas.microsoft.com/office/word/2012/wordml" xmlns:w16cex="http://schemas.microsoft.com/office/word/2018/wordml/cex" xmlns:w16cid="http://schemas.microsoft.com/office/word/2016/wordml/cid" xmlns:w16="http://schemas.microsoft.com/office/word/2018/wordml" xmlns:w16du="http://schemas.microsoft.com/office/word/2023/wordml/word16du" xmlns:w16sdtdh="http://schemas.microsoft.com/office/word/2020/wordml/sdtdatahash" xmlns:w16sdtfl="http://schemas.microsoft.com/office/word/2024/wordml/sdtformatlock" xmlns:w16se="http://schemas.microsoft.com/office/word/2015/wordml/symex" xmlns:wpg="http://schemas.microsoft.com/office/word/2010/wordprocessingGroup" xmlns:wpi="http://schemas.microsoft.com/office/word/2010/wordprocessingInk" xmlns:wne="http://schemas.microsoft.com/office/word/2006/wordml" xmlns:wps="http://schemas.microsoft.com/office/word/2010/wordprocessingShape" mc:Ignorable="w14 w15 w16se w16cid w16 w16cex w16sdtdh w16sdtfl w16du wp14">
+<w:endnotes xmlns:wpc="http://schemas.microsoft.com/office/word/2010/wordprocessingCanvas" xmlns:cx="http://schemas.microsoft.com/office/drawing/2014/chartex" xmlns:cx1="http://schemas.microsoft.com/office/drawing/2015/9/8/chartex" xmlns:cx2="http://schemas.microsoft.com/office/drawing/2015/10/21/chartex" xmlns:cx3="http://schemas.microsoft.com/office/drawing/2016/5/9/chartex" xmlns:cx4="http://schemas.microsoft.com/office/drawing/2016/5/10/chartex" xmlns:cx5="http://schemas.microsoft.com/office/drawing/2016/5/11/chartex" xmlns:cx6="http://schemas.microsoft.com/office/drawing/2016/5/12/chartex" xmlns:cx7="http://schemas.microsoft.com/office/drawing/2016/5/13/chartex" xmlns:cx8="http://schemas.microsoft.com/office/drawing/2016/5/14/chartex" xmlns:mc="http://schemas.openxmlformats.org/markup-compatibility/2006" xmlns:aink="http://schemas.microsoft.com/office/drawing/2016/ink" xmlns:am3d="http://schemas.microsoft.com/office/drawing/2017/model3d" xmlns:o="urn:schemas-microsoft-com:office:office" xmlns:oel="http://schemas.microsoft.com/office/2019/extlst" xmlns:r="http://schemas.openxmlformats.org/officeDocument/2006/relationships" xmlns:m="http://schemas.openxmlformats.org/officeDocument/2006/math" xmlns:v="urn:schemas-microsoft-com:vml" xmlns:wp14="http://schemas.microsoft.com/office/word/2010/wordprocessingDrawing" xmlns:wp="http://schemas.openxmlformats.org/drawingml/2006/wordprocessingDrawing" xmlns:w10="urn:schemas-microsoft-com:office:word" xmlns:w="http://schemas.openxmlformats.org/wordprocessingml/2006/main" xmlns:w14="http://schemas.microsoft.com/office/word/2010/wordml" xmlns:w15="http://schemas.microsoft.com/office/word/2012/wordml" xmlns:w16cex="http://schemas.microsoft.com/office/word/2018/wordml/cex" xmlns:w16cid="http://schemas.microsoft.com/office/word/2016/wordml/cid" xmlns:w16="http://schemas.microsoft.com/office/word/2018/wordml" xmlns:w16sdtdh="http://schemas.microsoft.com/office/word/2020/wordml/sdtdatahash" xmlns:w16se="http://schemas.microsoft.com/office/word/2015/wordml/symex" xmlns:wpg="http://schemas.microsoft.com/office/word/2010/wordprocessingGroup" xmlns:wpi="http://schemas.microsoft.com/office/word/2010/wordprocessingInk" xmlns:wne="http://schemas.microsoft.com/office/word/2006/wordml" xmlns:wps="http://schemas.microsoft.com/office/word/2010/wordprocessingShape" mc:Ignorable="w14 w15 w16se w16cid w16 w16cex w16sdtdh wp14">
   <w:endnote w:type="separator" w:id="-1">
     <w:p>
       <w:pPr>
@@ -4013,7 +4272,7 @@
 </file>
 
 <file path=word/footer1.xml><?xml version="1.0" encoding="utf-8"?>
-<w:ftr xmlns:wpc="http://schemas.microsoft.com/office/word/2010/wordprocessingCanvas" xmlns:cx="http://schemas.microsoft.com/office/drawing/2014/chartex" xmlns:cx1="http://schemas.microsoft.com/office/drawing/2015/9/8/chartex" xmlns:cx2="http://schemas.microsoft.com/office/drawing/2015/10/21/chartex" xmlns:cx3="http://schemas.microsoft.com/office/drawing/2016/5/9/chartex" xmlns:cx4="http://schemas.microsoft.com/office/drawing/2016/5/10/chartex" xmlns:cx5="http://schemas.microsoft.com/office/drawing/2016/5/11/chartex" xmlns:cx6="http://schemas.microsoft.com/office/drawing/2016/5/12/chartex" xmlns:cx7="http://schemas.microsoft.com/office/drawing/2016/5/13/chartex" xmlns:cx8="http://schemas.microsoft.com/office/drawing/2016/5/14/chartex" xmlns:mc="http://schemas.openxmlformats.org/markup-compatibility/2006" xmlns:aink="http://schemas.microsoft.com/office/drawing/2016/ink" xmlns:am3d="http://schemas.microsoft.com/office/drawing/2017/model3d" xmlns:o="urn:schemas-microsoft-com:office:office" xmlns:oel="http://schemas.microsoft.com/office/2019/extlst" xmlns:r="http://schemas.openxmlformats.org/officeDocument/2006/relationships" xmlns:m="http://schemas.openxmlformats.org/officeDocument/2006/math" xmlns:v="urn:schemas-microsoft-com:vml" xmlns:wp14="http://schemas.microsoft.com/office/word/2010/wordprocessingDrawing" xmlns:wp="http://schemas.openxmlformats.org/drawingml/2006/wordprocessingDrawing" xmlns:w10="urn:schemas-microsoft-com:office:word" xmlns:w="http://schemas.openxmlformats.org/wordprocessingml/2006/main" xmlns:w14="http://schemas.microsoft.com/office/word/2010/wordml" xmlns:w15="http://schemas.microsoft.com/office/word/2012/wordml" xmlns:w16cex="http://schemas.microsoft.com/office/word/2018/wordml/cex" xmlns:w16cid="http://schemas.microsoft.com/office/word/2016/wordml/cid" xmlns:w16="http://schemas.microsoft.com/office/word/2018/wordml" xmlns:w16du="http://schemas.microsoft.com/office/word/2023/wordml/word16du" xmlns:w16sdtdh="http://schemas.microsoft.com/office/word/2020/wordml/sdtdatahash" xmlns:w16sdtfl="http://schemas.microsoft.com/office/word/2024/wordml/sdtformatlock" xmlns:w16se="http://schemas.microsoft.com/office/word/2015/wordml/symex" xmlns:wpg="http://schemas.microsoft.com/office/word/2010/wordprocessingGroup" xmlns:wpi="http://schemas.microsoft.com/office/word/2010/wordprocessingInk" xmlns:wne="http://schemas.microsoft.com/office/word/2006/wordml" xmlns:wps="http://schemas.microsoft.com/office/word/2010/wordprocessingShape" mc:Ignorable="w14 w15 w16se w16cid w16 w16cex w16sdtdh w16sdtfl w16du wp14">
+<w:ftr xmlns:wpc="http://schemas.microsoft.com/office/word/2010/wordprocessingCanvas" xmlns:cx="http://schemas.microsoft.com/office/drawing/2014/chartex" xmlns:cx1="http://schemas.microsoft.com/office/drawing/2015/9/8/chartex" xmlns:cx2="http://schemas.microsoft.com/office/drawing/2015/10/21/chartex" xmlns:cx3="http://schemas.microsoft.com/office/drawing/2016/5/9/chartex" xmlns:cx4="http://schemas.microsoft.com/office/drawing/2016/5/10/chartex" xmlns:cx5="http://schemas.microsoft.com/office/drawing/2016/5/11/chartex" xmlns:cx6="http://schemas.microsoft.com/office/drawing/2016/5/12/chartex" xmlns:cx7="http://schemas.microsoft.com/office/drawing/2016/5/13/chartex" xmlns:cx8="http://schemas.microsoft.com/office/drawing/2016/5/14/chartex" xmlns:mc="http://schemas.openxmlformats.org/markup-compatibility/2006" xmlns:aink="http://schemas.microsoft.com/office/drawing/2016/ink" xmlns:am3d="http://schemas.microsoft.com/office/drawing/2017/model3d" xmlns:o="urn:schemas-microsoft-com:office:office" xmlns:oel="http://schemas.microsoft.com/office/2019/extlst" xmlns:r="http://schemas.openxmlformats.org/officeDocument/2006/relationships" xmlns:m="http://schemas.openxmlformats.org/officeDocument/2006/math" xmlns:v="urn:schemas-microsoft-com:vml" xmlns:wp14="http://schemas.microsoft.com/office/word/2010/wordprocessingDrawing" xmlns:wp="http://schemas.openxmlformats.org/drawingml/2006/wordprocessingDrawing" xmlns:w10="urn:schemas-microsoft-com:office:word" xmlns:w="http://schemas.openxmlformats.org/wordprocessingml/2006/main" xmlns:w14="http://schemas.microsoft.com/office/word/2010/wordml" xmlns:w15="http://schemas.microsoft.com/office/word/2012/wordml" xmlns:w16cex="http://schemas.microsoft.com/office/word/2018/wordml/cex" xmlns:w16cid="http://schemas.microsoft.com/office/word/2016/wordml/cid" xmlns:w16="http://schemas.microsoft.com/office/word/2018/wordml" xmlns:w16sdtdh="http://schemas.microsoft.com/office/word/2020/wordml/sdtdatahash" xmlns:w16se="http://schemas.microsoft.com/office/word/2015/wordml/symex" xmlns:wpg="http://schemas.microsoft.com/office/word/2010/wordprocessingGroup" xmlns:wpi="http://schemas.microsoft.com/office/word/2010/wordprocessingInk" xmlns:wne="http://schemas.microsoft.com/office/word/2006/wordml" xmlns:wps="http://schemas.microsoft.com/office/word/2010/wordprocessingShape" mc:Ignorable="w14 w15 w16se w16cid w16 w16cex w16sdtdh wp14">
   <w:p>
     <w:pPr>
       <w:pStyle w:val="Piedepgina"/>
@@ -4023,7 +4282,7 @@
 </file>
 
 <file path=word/footer2.xml><?xml version="1.0" encoding="utf-8"?>
-<w:ftr xmlns:wpc="http://schemas.microsoft.com/office/word/2010/wordprocessingCanvas" xmlns:cx="http://schemas.microsoft.com/office/drawing/2014/chartex" xmlns:cx1="http://schemas.microsoft.com/office/drawing/2015/9/8/chartex" xmlns:cx2="http://schemas.microsoft.com/office/drawing/2015/10/21/chartex" xmlns:cx3="http://schemas.microsoft.com/office/drawing/2016/5/9/chartex" xmlns:cx4="http://schemas.microsoft.com/office/drawing/2016/5/10/chartex" xmlns:cx5="http://schemas.microsoft.com/office/drawing/2016/5/11/chartex" xmlns:cx6="http://schemas.microsoft.com/office/drawing/2016/5/12/chartex" xmlns:cx7="http://schemas.microsoft.com/office/drawing/2016/5/13/chartex" xmlns:cx8="http://schemas.microsoft.com/office/drawing/2016/5/14/chartex" xmlns:mc="http://schemas.openxmlformats.org/markup-compatibility/2006" xmlns:aink="http://schemas.microsoft.com/office/drawing/2016/ink" xmlns:am3d="http://schemas.microsoft.com/office/drawing/2017/model3d" xmlns:o="urn:schemas-microsoft-com:office:office" xmlns:oel="http://schemas.microsoft.com/office/2019/extlst" xmlns:r="http://schemas.openxmlformats.org/officeDocument/2006/relationships" xmlns:m="http://schemas.openxmlformats.org/officeDocument/2006/math" xmlns:v="urn:schemas-microsoft-com:vml" xmlns:wp14="http://schemas.microsoft.com/office/word/2010/wordprocessingDrawing" xmlns:wp="http://schemas.openxmlformats.org/drawingml/2006/wordprocessingDrawing" xmlns:w10="urn:schemas-microsoft-com:office:word" xmlns:w="http://schemas.openxmlformats.org/wordprocessingml/2006/main" xmlns:w14="http://schemas.microsoft.com/office/word/2010/wordml" xmlns:w15="http://schemas.microsoft.com/office/word/2012/wordml" xmlns:w16cex="http://schemas.microsoft.com/office/word/2018/wordml/cex" xmlns:w16cid="http://schemas.microsoft.com/office/word/2016/wordml/cid" xmlns:w16="http://schemas.microsoft.com/office/word/2018/wordml" xmlns:w16du="http://schemas.microsoft.com/office/word/2023/wordml/word16du" xmlns:w16sdtdh="http://schemas.microsoft.com/office/word/2020/wordml/sdtdatahash" xmlns:w16sdtfl="http://schemas.microsoft.com/office/word/2024/wordml/sdtformatlock" xmlns:w16se="http://schemas.microsoft.com/office/word/2015/wordml/symex" xmlns:wpg="http://schemas.microsoft.com/office/word/2010/wordprocessingGroup" xmlns:wpi="http://schemas.microsoft.com/office/word/2010/wordprocessingInk" xmlns:wne="http://schemas.microsoft.com/office/word/2006/wordml" xmlns:wps="http://schemas.microsoft.com/office/word/2010/wordprocessingShape" mc:Ignorable="w14 w15 w16se w16cid w16 w16cex w16sdtdh w16sdtfl w16du wp14">
+<w:ftr xmlns:wpc="http://schemas.microsoft.com/office/word/2010/wordprocessingCanvas" xmlns:cx="http://schemas.microsoft.com/office/drawing/2014/chartex" xmlns:cx1="http://schemas.microsoft.com/office/drawing/2015/9/8/chartex" xmlns:cx2="http://schemas.microsoft.com/office/drawing/2015/10/21/chartex" xmlns:cx3="http://schemas.microsoft.com/office/drawing/2016/5/9/chartex" xmlns:cx4="http://schemas.microsoft.com/office/drawing/2016/5/10/chartex" xmlns:cx5="http://schemas.microsoft.com/office/drawing/2016/5/11/chartex" xmlns:cx6="http://schemas.microsoft.com/office/drawing/2016/5/12/chartex" xmlns:cx7="http://schemas.microsoft.com/office/drawing/2016/5/13/chartex" xmlns:cx8="http://schemas.microsoft.com/office/drawing/2016/5/14/chartex" xmlns:mc="http://schemas.openxmlformats.org/markup-compatibility/2006" xmlns:aink="http://schemas.microsoft.com/office/drawing/2016/ink" xmlns:am3d="http://schemas.microsoft.com/office/drawing/2017/model3d" xmlns:o="urn:schemas-microsoft-com:office:office" xmlns:oel="http://schemas.microsoft.com/office/2019/extlst" xmlns:r="http://schemas.openxmlformats.org/officeDocument/2006/relationships" xmlns:m="http://schemas.openxmlformats.org/officeDocument/2006/math" xmlns:v="urn:schemas-microsoft-com:vml" xmlns:wp14="http://schemas.microsoft.com/office/word/2010/wordprocessingDrawing" xmlns:wp="http://schemas.openxmlformats.org/drawingml/2006/wordprocessingDrawing" xmlns:w10="urn:schemas-microsoft-com:office:word" xmlns:w="http://schemas.openxmlformats.org/wordprocessingml/2006/main" xmlns:w14="http://schemas.microsoft.com/office/word/2010/wordml" xmlns:w15="http://schemas.microsoft.com/office/word/2012/wordml" xmlns:w16cex="http://schemas.microsoft.com/office/word/2018/wordml/cex" xmlns:w16cid="http://schemas.microsoft.com/office/word/2016/wordml/cid" xmlns:w16="http://schemas.microsoft.com/office/word/2018/wordml" xmlns:w16sdtdh="http://schemas.microsoft.com/office/word/2020/wordml/sdtdatahash" xmlns:w16se="http://schemas.microsoft.com/office/word/2015/wordml/symex" xmlns:wpg="http://schemas.microsoft.com/office/word/2010/wordprocessingGroup" xmlns:wpi="http://schemas.microsoft.com/office/word/2010/wordprocessingInk" xmlns:wne="http://schemas.microsoft.com/office/word/2006/wordml" xmlns:wps="http://schemas.microsoft.com/office/word/2010/wordprocessingShape" mc:Ignorable="w14 w15 w16se w16cid w16 w16cex w16sdtdh wp14">
   <w:sdt>
     <w:sdtPr>
       <w:id w:val="-1904276369"/>
@@ -4032,6 +4291,7 @@
         <w:docPartUnique/>
       </w:docPartObj>
     </w:sdtPr>
+    <w:sdtEndPr/>
     <w:sdtContent>
       <w:p>
         <w:pPr>
@@ -4241,14 +4501,14 @@
                 </wp:anchor>
               </w:drawing>
             </mc:Choice>
-            <mc:Fallback xmlns:a14="http://schemas.microsoft.com/office/drawing/2010/main" xmlns:a="http://schemas.openxmlformats.org/drawingml/2006/main">
+            <mc:Fallback>
               <w:pict>
-                <v:group id="Grupo 32" style="position:absolute;margin-left:0;margin-top:0;width:610.5pt;height:15pt;z-index:251659264;mso-width-percent:1000;mso-position-horizontal:center;mso-position-horizontal-relative:page;mso-position-vertical:center;mso-position-vertical-relative:bottom-margin-area;mso-width-percent:1000" coordsize="12255,300" coordorigin=",14970" o:spid="_x0000_s1026" w14:anchorId="51D00065" o:gfxdata="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">
+                <v:group w14:anchorId="51D00065" id="Grupo 32" o:spid="_x0000_s1026" style="position:absolute;margin-left:0;margin-top:0;width:610.5pt;height:15pt;z-index:251659264;mso-width-percent:1000;mso-position-horizontal:center;mso-position-horizontal-relative:page;mso-position-vertical:center;mso-position-vertical-relative:bottom-margin-area;mso-width-percent:1000" coordorigin=",14970" coordsize="12255,300" o:gfxdata="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">
                   <v:shapetype id="_x0000_t202" coordsize="21600,21600" o:spt="202" path="m,l,21600r21600,l21600,xe">
                     <v:stroke joinstyle="miter"/>
                     <v:path gradientshapeok="t" o:connecttype="rect"/>
                   </v:shapetype>
-                  <v:shape id="Text Box 25" style="position:absolute;left:10803;top:14982;width:659;height:288;visibility:visible;mso-wrap-style:square;v-text-anchor:top" o:spid="_x0000_s1027" filled="f" stroked="f" type="#_x0000_t202" o:gfxdata="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">
+                  <v:shape id="Text Box 25" o:spid="_x0000_s1027" type="#_x0000_t202" style="position:absolute;left:10803;top:14982;width:659;height:288;visibility:visible;mso-wrap-style:square;v-text-anchor:top" o:gfxdata="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" filled="f" stroked="f">
                     <v:textbox inset="0,0,0,0">
                       <w:txbxContent>
                         <w:p>
@@ -4282,20 +4542,20 @@
                       </w:txbxContent>
                     </v:textbox>
                   </v:shape>
-                  <v:group id="Group 31" style="position:absolute;top:14970;width:12255;height:230;flip:x" coordsize="12255,230" coordorigin="-8,14978" o:spid="_x0000_s1028" o:gfxdata="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">
-                    <v:shapetype id="_x0000_t34" coordsize="21600,21600" o:oned="t" filled="f" o:spt="34" adj="10800" path="m,l@0,0@0,21600,21600,21600e">
+                  <v:group id="Group 31" o:spid="_x0000_s1028" style="position:absolute;top:14970;width:12255;height:230;flip:x" coordorigin="-8,14978" coordsize="12255,230" o:gfxdata="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">
+                    <v:shapetype id="_x0000_t34" coordsize="21600,21600" o:spt="34" o:oned="t" adj="10800" path="m,l@0,0@0,21600,21600,21600e" filled="f">
                       <v:stroke joinstyle="miter"/>
                       <v:formulas>
                         <v:f eqn="val #0"/>
                       </v:formulas>
-                      <v:path fillok="f" arrowok="t" o:connecttype="none"/>
+                      <v:path arrowok="t" fillok="f" o:connecttype="none"/>
                       <v:handles>
                         <v:h position="#0,center"/>
                       </v:handles>
                       <o:lock v:ext="edit" shapetype="t"/>
                     </v:shapetype>
-                    <v:shape id="AutoShape 27" style="position:absolute;left:-8;top:14978;width:1260;height:230;flip:y;visibility:visible;mso-wrap-style:square" o:spid="_x0000_s1029" strokecolor="#a5a5a5" o:connectortype="elbow" type="#_x0000_t34" o:gfxdata="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"/>
-                    <v:shape id="AutoShape 28" style="position:absolute;left:1252;top:14978;width:10995;height:230;rotation:180;visibility:visible;mso-wrap-style:square" o:spid="_x0000_s1030" strokecolor="#a5a5a5" o:connectortype="elbow" type="#_x0000_t34" adj="20904" o:gfxdata="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"/>
+                    <v:shape id="AutoShape 27" o:spid="_x0000_s1029" type="#_x0000_t34" style="position:absolute;left:-8;top:14978;width:1260;height:230;flip:y;visibility:visible;mso-wrap-style:square" o:connectortype="elbow" o:gfxdata="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" strokecolor="#a5a5a5"/>
+                    <v:shape id="AutoShape 28" o:spid="_x0000_s1030" type="#_x0000_t34" style="position:absolute;left:1252;top:14978;width:10995;height:230;rotation:180;visibility:visible;mso-wrap-style:square" o:connectortype="elbow" o:gfxdata="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" adj="20904" strokecolor="#a5a5a5"/>
                   </v:group>
                   <w10:wrap anchorx="page" anchory="margin"/>
                 </v:group>
@@ -4310,7 +4570,7 @@
 </file>
 
 <file path=word/footer3.xml><?xml version="1.0" encoding="utf-8"?>
-<w:ftr xmlns:wpc="http://schemas.microsoft.com/office/word/2010/wordprocessingCanvas" xmlns:cx="http://schemas.microsoft.com/office/drawing/2014/chartex" xmlns:cx1="http://schemas.microsoft.com/office/drawing/2015/9/8/chartex" xmlns:cx2="http://schemas.microsoft.com/office/drawing/2015/10/21/chartex" xmlns:cx3="http://schemas.microsoft.com/office/drawing/2016/5/9/chartex" xmlns:cx4="http://schemas.microsoft.com/office/drawing/2016/5/10/chartex" xmlns:cx5="http://schemas.microsoft.com/office/drawing/2016/5/11/chartex" xmlns:cx6="http://schemas.microsoft.com/office/drawing/2016/5/12/chartex" xmlns:cx7="http://schemas.microsoft.com/office/drawing/2016/5/13/chartex" xmlns:cx8="http://schemas.microsoft.com/office/drawing/2016/5/14/chartex" xmlns:mc="http://schemas.openxmlformats.org/markup-compatibility/2006" xmlns:aink="http://schemas.microsoft.com/office/drawing/2016/ink" xmlns:am3d="http://schemas.microsoft.com/office/drawing/2017/model3d" xmlns:o="urn:schemas-microsoft-com:office:office" xmlns:oel="http://schemas.microsoft.com/office/2019/extlst" xmlns:r="http://schemas.openxmlformats.org/officeDocument/2006/relationships" xmlns:m="http://schemas.openxmlformats.org/officeDocument/2006/math" xmlns:v="urn:schemas-microsoft-com:vml" xmlns:wp14="http://schemas.microsoft.com/office/word/2010/wordprocessingDrawing" xmlns:wp="http://schemas.openxmlformats.org/drawingml/2006/wordprocessingDrawing" xmlns:w10="urn:schemas-microsoft-com:office:word" xmlns:w="http://schemas.openxmlformats.org/wordprocessingml/2006/main" xmlns:w14="http://schemas.microsoft.com/office/word/2010/wordml" xmlns:w15="http://schemas.microsoft.com/office/word/2012/wordml" xmlns:w16cex="http://schemas.microsoft.com/office/word/2018/wordml/cex" xmlns:w16cid="http://schemas.microsoft.com/office/word/2016/wordml/cid" xmlns:w16="http://schemas.microsoft.com/office/word/2018/wordml" xmlns:w16du="http://schemas.microsoft.com/office/word/2023/wordml/word16du" xmlns:w16sdtdh="http://schemas.microsoft.com/office/word/2020/wordml/sdtdatahash" xmlns:w16sdtfl="http://schemas.microsoft.com/office/word/2024/wordml/sdtformatlock" xmlns:w16se="http://schemas.microsoft.com/office/word/2015/wordml/symex" xmlns:wpg="http://schemas.microsoft.com/office/word/2010/wordprocessingGroup" xmlns:wpi="http://schemas.microsoft.com/office/word/2010/wordprocessingInk" xmlns:wne="http://schemas.microsoft.com/office/word/2006/wordml" xmlns:wps="http://schemas.microsoft.com/office/word/2010/wordprocessingShape" mc:Ignorable="w14 w15 w16se w16cid w16 w16cex w16sdtdh w16sdtfl w16du wp14">
+<w:ftr xmlns:wpc="http://schemas.microsoft.com/office/word/2010/wordprocessingCanvas" xmlns:cx="http://schemas.microsoft.com/office/drawing/2014/chartex" xmlns:cx1="http://schemas.microsoft.com/office/drawing/2015/9/8/chartex" xmlns:cx2="http://schemas.microsoft.com/office/drawing/2015/10/21/chartex" xmlns:cx3="http://schemas.microsoft.com/office/drawing/2016/5/9/chartex" xmlns:cx4="http://schemas.microsoft.com/office/drawing/2016/5/10/chartex" xmlns:cx5="http://schemas.microsoft.com/office/drawing/2016/5/11/chartex" xmlns:cx6="http://schemas.microsoft.com/office/drawing/2016/5/12/chartex" xmlns:cx7="http://schemas.microsoft.com/office/drawing/2016/5/13/chartex" xmlns:cx8="http://schemas.microsoft.com/office/drawing/2016/5/14/chartex" xmlns:mc="http://schemas.openxmlformats.org/markup-compatibility/2006" xmlns:aink="http://schemas.microsoft.com/office/drawing/2016/ink" xmlns:am3d="http://schemas.microsoft.com/office/drawing/2017/model3d" xmlns:o="urn:schemas-microsoft-com:office:office" xmlns:oel="http://schemas.microsoft.com/office/2019/extlst" xmlns:r="http://schemas.openxmlformats.org/officeDocument/2006/relationships" xmlns:m="http://schemas.openxmlformats.org/officeDocument/2006/math" xmlns:v="urn:schemas-microsoft-com:vml" xmlns:wp14="http://schemas.microsoft.com/office/word/2010/wordprocessingDrawing" xmlns:wp="http://schemas.openxmlformats.org/drawingml/2006/wordprocessingDrawing" xmlns:w10="urn:schemas-microsoft-com:office:word" xmlns:w="http://schemas.openxmlformats.org/wordprocessingml/2006/main" xmlns:w14="http://schemas.microsoft.com/office/word/2010/wordml" xmlns:w15="http://schemas.microsoft.com/office/word/2012/wordml" xmlns:w16cex="http://schemas.microsoft.com/office/word/2018/wordml/cex" xmlns:w16cid="http://schemas.microsoft.com/office/word/2016/wordml/cid" xmlns:w16="http://schemas.microsoft.com/office/word/2018/wordml" xmlns:w16sdtdh="http://schemas.microsoft.com/office/word/2020/wordml/sdtdatahash" xmlns:w16se="http://schemas.microsoft.com/office/word/2015/wordml/symex" xmlns:wpg="http://schemas.microsoft.com/office/word/2010/wordprocessingGroup" xmlns:wpi="http://schemas.microsoft.com/office/word/2010/wordprocessingInk" xmlns:wne="http://schemas.microsoft.com/office/word/2006/wordml" xmlns:wps="http://schemas.microsoft.com/office/word/2010/wordprocessingShape" mc:Ignorable="w14 w15 w16se w16cid w16 w16cex w16sdtdh wp14">
   <w:p>
     <w:pPr>
       <w:pStyle w:val="Piedepgina"/>
@@ -4320,7 +4580,7 @@
 </file>
 
 <file path=word/footnotes.xml><?xml version="1.0" encoding="utf-8"?>
-<w:footnotes xmlns:wpc="http://schemas.microsoft.com/office/word/2010/wordprocessingCanvas" xmlns:cx="http://schemas.microsoft.com/office/drawing/2014/chartex" xmlns:cx1="http://schemas.microsoft.com/office/drawing/2015/9/8/chartex" xmlns:cx2="http://schemas.microsoft.com/office/drawing/2015/10/21/chartex" xmlns:cx3="http://schemas.microsoft.com/office/drawing/2016/5/9/chartex" xmlns:cx4="http://schemas.microsoft.com/office/drawing/2016/5/10/chartex" xmlns:cx5="http://schemas.microsoft.com/office/drawing/2016/5/11/chartex" xmlns:cx6="http://schemas.microsoft.com/office/drawing/2016/5/12/chartex" xmlns:cx7="http://schemas.microsoft.com/office/drawing/2016/5/13/chartex" xmlns:cx8="http://schemas.microsoft.com/office/drawing/2016/5/14/chartex" xmlns:mc="http://schemas.openxmlformats.org/markup-compatibility/2006" xmlns:aink="http://schemas.microsoft.com/office/drawing/2016/ink" xmlns:am3d="http://schemas.microsoft.com/office/drawing/2017/model3d" xmlns:o="urn:schemas-microsoft-com:office:office" xmlns:oel="http://schemas.microsoft.com/office/2019/extlst" xmlns:r="http://schemas.openxmlformats.org/officeDocument/2006/relationships" xmlns:m="http://schemas.openxmlformats.org/officeDocument/2006/math" xmlns:v="urn:schemas-microsoft-com:vml" xmlns:wp14="http://schemas.microsoft.com/office/word/2010/wordprocessingDrawing" xmlns:wp="http://schemas.openxmlformats.org/drawingml/2006/wordprocessingDrawing" xmlns:w10="urn:schemas-microsoft-com:office:word" xmlns:w="http://schemas.openxmlformats.org/wordprocessingml/2006/main" xmlns:w14="http://schemas.microsoft.com/office/word/2010/wordml" xmlns:w15="http://schemas.microsoft.com/office/word/2012/wordml" xmlns:w16cex="http://schemas.microsoft.com/office/word/2018/wordml/cex" xmlns:w16cid="http://schemas.microsoft.com/office/word/2016/wordml/cid" xmlns:w16="http://schemas.microsoft.com/office/word/2018/wordml" xmlns:w16du="http://schemas.microsoft.com/office/word/2023/wordml/word16du" xmlns:w16sdtdh="http://schemas.microsoft.com/office/word/2020/wordml/sdtdatahash" xmlns:w16sdtfl="http://schemas.microsoft.com/office/word/2024/wordml/sdtformatlock" xmlns:w16se="http://schemas.microsoft.com/office/word/2015/wordml/symex" xmlns:wpg="http://schemas.microsoft.com/office/word/2010/wordprocessingGroup" xmlns:wpi="http://schemas.microsoft.com/office/word/2010/wordprocessingInk" xmlns:wne="http://schemas.microsoft.com/office/word/2006/wordml" xmlns:wps="http://schemas.microsoft.com/office/word/2010/wordprocessingShape" mc:Ignorable="w14 w15 w16se w16cid w16 w16cex w16sdtdh w16sdtfl w16du wp14">
+<w:footnotes xmlns:wpc="http://schemas.microsoft.com/office/word/2010/wordprocessingCanvas" xmlns:cx="http://schemas.microsoft.com/office/drawing/2014/chartex" xmlns:cx1="http://schemas.microsoft.com/office/drawing/2015/9/8/chartex" xmlns:cx2="http://schemas.microsoft.com/office/drawing/2015/10/21/chartex" xmlns:cx3="http://schemas.microsoft.com/office/drawing/2016/5/9/chartex" xmlns:cx4="http://schemas.microsoft.com/office/drawing/2016/5/10/chartex" xmlns:cx5="http://schemas.microsoft.com/office/drawing/2016/5/11/chartex" xmlns:cx6="http://schemas.microsoft.com/office/drawing/2016/5/12/chartex" xmlns:cx7="http://schemas.microsoft.com/office/drawing/2016/5/13/chartex" xmlns:cx8="http://schemas.microsoft.com/office/drawing/2016/5/14/chartex" xmlns:mc="http://schemas.openxmlformats.org/markup-compatibility/2006" xmlns:aink="http://schemas.microsoft.com/office/drawing/2016/ink" xmlns:am3d="http://schemas.microsoft.com/office/drawing/2017/model3d" xmlns:o="urn:schemas-microsoft-com:office:office" xmlns:oel="http://schemas.microsoft.com/office/2019/extlst" xmlns:r="http://schemas.openxmlformats.org/officeDocument/2006/relationships" xmlns:m="http://schemas.openxmlformats.org/officeDocument/2006/math" xmlns:v="urn:schemas-microsoft-com:vml" xmlns:wp14="http://schemas.microsoft.com/office/word/2010/wordprocessingDrawing" xmlns:wp="http://schemas.openxmlformats.org/drawingml/2006/wordprocessingDrawing" xmlns:w10="urn:schemas-microsoft-com:office:word" xmlns:w="http://schemas.openxmlformats.org/wordprocessingml/2006/main" xmlns:w14="http://schemas.microsoft.com/office/word/2010/wordml" xmlns:w15="http://schemas.microsoft.com/office/word/2012/wordml" xmlns:w16cex="http://schemas.microsoft.com/office/word/2018/wordml/cex" xmlns:w16cid="http://schemas.microsoft.com/office/word/2016/wordml/cid" xmlns:w16="http://schemas.microsoft.com/office/word/2018/wordml" xmlns:w16sdtdh="http://schemas.microsoft.com/office/word/2020/wordml/sdtdatahash" xmlns:w16se="http://schemas.microsoft.com/office/word/2015/wordml/symex" xmlns:wpg="http://schemas.microsoft.com/office/word/2010/wordprocessingGroup" xmlns:wpi="http://schemas.microsoft.com/office/word/2010/wordprocessingInk" xmlns:wne="http://schemas.microsoft.com/office/word/2006/wordml" xmlns:wps="http://schemas.microsoft.com/office/word/2010/wordprocessingShape" mc:Ignorable="w14 w15 w16se w16cid w16 w16cex w16sdtdh wp14">
   <w:footnote w:type="separator" w:id="-1">
     <w:p>
       <w:pPr>
@@ -4345,7 +4605,7 @@
 </file>
 
 <file path=word/header1.xml><?xml version="1.0" encoding="utf-8"?>
-<w:hdr xmlns:wpc="http://schemas.microsoft.com/office/word/2010/wordprocessingCanvas" xmlns:cx="http://schemas.microsoft.com/office/drawing/2014/chartex" xmlns:cx1="http://schemas.microsoft.com/office/drawing/2015/9/8/chartex" xmlns:cx2="http://schemas.microsoft.com/office/drawing/2015/10/21/chartex" xmlns:cx3="http://schemas.microsoft.com/office/drawing/2016/5/9/chartex" xmlns:cx4="http://schemas.microsoft.com/office/drawing/2016/5/10/chartex" xmlns:cx5="http://schemas.microsoft.com/office/drawing/2016/5/11/chartex" xmlns:cx6="http://schemas.microsoft.com/office/drawing/2016/5/12/chartex" xmlns:cx7="http://schemas.microsoft.com/office/drawing/2016/5/13/chartex" xmlns:cx8="http://schemas.microsoft.com/office/drawing/2016/5/14/chartex" xmlns:mc="http://schemas.openxmlformats.org/markup-compatibility/2006" xmlns:aink="http://schemas.microsoft.com/office/drawing/2016/ink" xmlns:am3d="http://schemas.microsoft.com/office/drawing/2017/model3d" xmlns:o="urn:schemas-microsoft-com:office:office" xmlns:oel="http://schemas.microsoft.com/office/2019/extlst" xmlns:r="http://schemas.openxmlformats.org/officeDocument/2006/relationships" xmlns:m="http://schemas.openxmlformats.org/officeDocument/2006/math" xmlns:v="urn:schemas-microsoft-com:vml" xmlns:wp14="http://schemas.microsoft.com/office/word/2010/wordprocessingDrawing" xmlns:wp="http://schemas.openxmlformats.org/drawingml/2006/wordprocessingDrawing" xmlns:w10="urn:schemas-microsoft-com:office:word" xmlns:w="http://schemas.openxmlformats.org/wordprocessingml/2006/main" xmlns:w14="http://schemas.microsoft.com/office/word/2010/wordml" xmlns:w15="http://schemas.microsoft.com/office/word/2012/wordml" xmlns:w16cex="http://schemas.microsoft.com/office/word/2018/wordml/cex" xmlns:w16cid="http://schemas.microsoft.com/office/word/2016/wordml/cid" xmlns:w16="http://schemas.microsoft.com/office/word/2018/wordml" xmlns:w16du="http://schemas.microsoft.com/office/word/2023/wordml/word16du" xmlns:w16sdtdh="http://schemas.microsoft.com/office/word/2020/wordml/sdtdatahash" xmlns:w16sdtfl="http://schemas.microsoft.com/office/word/2024/wordml/sdtformatlock" xmlns:w16se="http://schemas.microsoft.com/office/word/2015/wordml/symex" xmlns:wpg="http://schemas.microsoft.com/office/word/2010/wordprocessingGroup" xmlns:wpi="http://schemas.microsoft.com/office/word/2010/wordprocessingInk" xmlns:wne="http://schemas.microsoft.com/office/word/2006/wordml" xmlns:wps="http://schemas.microsoft.com/office/word/2010/wordprocessingShape" mc:Ignorable="w14 w15 w16se w16cid w16 w16cex w16sdtdh w16sdtfl w16du wp14">
+<w:hdr xmlns:wpc="http://schemas.microsoft.com/office/word/2010/wordprocessingCanvas" xmlns:cx="http://schemas.microsoft.com/office/drawing/2014/chartex" xmlns:cx1="http://schemas.microsoft.com/office/drawing/2015/9/8/chartex" xmlns:cx2="http://schemas.microsoft.com/office/drawing/2015/10/21/chartex" xmlns:cx3="http://schemas.microsoft.com/office/drawing/2016/5/9/chartex" xmlns:cx4="http://schemas.microsoft.com/office/drawing/2016/5/10/chartex" xmlns:cx5="http://schemas.microsoft.com/office/drawing/2016/5/11/chartex" xmlns:cx6="http://schemas.microsoft.com/office/drawing/2016/5/12/chartex" xmlns:cx7="http://schemas.microsoft.com/office/drawing/2016/5/13/chartex" xmlns:cx8="http://schemas.microsoft.com/office/drawing/2016/5/14/chartex" xmlns:mc="http://schemas.openxmlformats.org/markup-compatibility/2006" xmlns:aink="http://schemas.microsoft.com/office/drawing/2016/ink" xmlns:am3d="http://schemas.microsoft.com/office/drawing/2017/model3d" xmlns:o="urn:schemas-microsoft-com:office:office" xmlns:oel="http://schemas.microsoft.com/office/2019/extlst" xmlns:r="http://schemas.openxmlformats.org/officeDocument/2006/relationships" xmlns:m="http://schemas.openxmlformats.org/officeDocument/2006/math" xmlns:v="urn:schemas-microsoft-com:vml" xmlns:wp14="http://schemas.microsoft.com/office/word/2010/wordprocessingDrawing" xmlns:wp="http://schemas.openxmlformats.org/drawingml/2006/wordprocessingDrawing" xmlns:w10="urn:schemas-microsoft-com:office:word" xmlns:w="http://schemas.openxmlformats.org/wordprocessingml/2006/main" xmlns:w14="http://schemas.microsoft.com/office/word/2010/wordml" xmlns:w15="http://schemas.microsoft.com/office/word/2012/wordml" xmlns:w16cex="http://schemas.microsoft.com/office/word/2018/wordml/cex" xmlns:w16cid="http://schemas.microsoft.com/office/word/2016/wordml/cid" xmlns:w16="http://schemas.microsoft.com/office/word/2018/wordml" xmlns:w16sdtdh="http://schemas.microsoft.com/office/word/2020/wordml/sdtdatahash" xmlns:w16se="http://schemas.microsoft.com/office/word/2015/wordml/symex" xmlns:wpg="http://schemas.microsoft.com/office/word/2010/wordprocessingGroup" xmlns:wpi="http://schemas.microsoft.com/office/word/2010/wordprocessingInk" xmlns:wne="http://schemas.microsoft.com/office/word/2006/wordml" xmlns:wps="http://schemas.microsoft.com/office/word/2010/wordprocessingShape" mc:Ignorable="w14 w15 w16se w16cid w16 w16cex w16sdtdh wp14">
   <w:p>
     <w:pPr>
       <w:pStyle w:val="Encabezado"/>
@@ -4355,7 +4615,7 @@
 </file>
 
 <file path=word/header2.xml><?xml version="1.0" encoding="utf-8"?>
-<w:hdr xmlns:wpc="http://schemas.microsoft.com/office/word/2010/wordprocessingCanvas" xmlns:cx="http://schemas.microsoft.com/office/drawing/2014/chartex" xmlns:cx1="http://schemas.microsoft.com/office/drawing/2015/9/8/chartex" xmlns:cx2="http://schemas.microsoft.com/office/drawing/2015/10/21/chartex" xmlns:cx3="http://schemas.microsoft.com/office/drawing/2016/5/9/chartex" xmlns:cx4="http://schemas.microsoft.com/office/drawing/2016/5/10/chartex" xmlns:cx5="http://schemas.microsoft.com/office/drawing/2016/5/11/chartex" xmlns:cx6="http://schemas.microsoft.com/office/drawing/2016/5/12/chartex" xmlns:cx7="http://schemas.microsoft.com/office/drawing/2016/5/13/chartex" xmlns:cx8="http://schemas.microsoft.com/office/drawing/2016/5/14/chartex" xmlns:mc="http://schemas.openxmlformats.org/markup-compatibility/2006" xmlns:aink="http://schemas.microsoft.com/office/drawing/2016/ink" xmlns:am3d="http://schemas.microsoft.com/office/drawing/2017/model3d" xmlns:o="urn:schemas-microsoft-com:office:office" xmlns:oel="http://schemas.microsoft.com/office/2019/extlst" xmlns:r="http://schemas.openxmlformats.org/officeDocument/2006/relationships" xmlns:m="http://schemas.openxmlformats.org/officeDocument/2006/math" xmlns:v="urn:schemas-microsoft-com:vml" xmlns:wp14="http://schemas.microsoft.com/office/word/2010/wordprocessingDrawing" xmlns:wp="http://schemas.openxmlformats.org/drawingml/2006/wordprocessingDrawing" xmlns:w10="urn:schemas-microsoft-com:office:word" xmlns:w="http://schemas.openxmlformats.org/wordprocessingml/2006/main" xmlns:w14="http://schemas.microsoft.com/office/word/2010/wordml" xmlns:w15="http://schemas.microsoft.com/office/word/2012/wordml" xmlns:w16cex="http://schemas.microsoft.com/office/word/2018/wordml/cex" xmlns:w16cid="http://schemas.microsoft.com/office/word/2016/wordml/cid" xmlns:w16="http://schemas.microsoft.com/office/word/2018/wordml" xmlns:w16du="http://schemas.microsoft.com/office/word/2023/wordml/word16du" xmlns:w16sdtdh="http://schemas.microsoft.com/office/word/2020/wordml/sdtdatahash" xmlns:w16sdtfl="http://schemas.microsoft.com/office/word/2024/wordml/sdtformatlock" xmlns:w16se="http://schemas.microsoft.com/office/word/2015/wordml/symex" xmlns:wpg="http://schemas.microsoft.com/office/word/2010/wordprocessingGroup" xmlns:wpi="http://schemas.microsoft.com/office/word/2010/wordprocessingInk" xmlns:wne="http://schemas.microsoft.com/office/word/2006/wordml" xmlns:wps="http://schemas.microsoft.com/office/word/2010/wordprocessingShape" mc:Ignorable="w14 w15 w16se w16cid w16 w16cex w16sdtdh w16sdtfl w16du wp14">
+<w:hdr xmlns:wpc="http://schemas.microsoft.com/office/word/2010/wordprocessingCanvas" xmlns:cx="http://schemas.microsoft.com/office/drawing/2014/chartex" xmlns:cx1="http://schemas.microsoft.com/office/drawing/2015/9/8/chartex" xmlns:cx2="http://schemas.microsoft.com/office/drawing/2015/10/21/chartex" xmlns:cx3="http://schemas.microsoft.com/office/drawing/2016/5/9/chartex" xmlns:cx4="http://schemas.microsoft.com/office/drawing/2016/5/10/chartex" xmlns:cx5="http://schemas.microsoft.com/office/drawing/2016/5/11/chartex" xmlns:cx6="http://schemas.microsoft.com/office/drawing/2016/5/12/chartex" xmlns:cx7="http://schemas.microsoft.com/office/drawing/2016/5/13/chartex" xmlns:cx8="http://schemas.microsoft.com/office/drawing/2016/5/14/chartex" xmlns:mc="http://schemas.openxmlformats.org/markup-compatibility/2006" xmlns:aink="http://schemas.microsoft.com/office/drawing/2016/ink" xmlns:am3d="http://schemas.microsoft.com/office/drawing/2017/model3d" xmlns:o="urn:schemas-microsoft-com:office:office" xmlns:oel="http://schemas.microsoft.com/office/2019/extlst" xmlns:r="http://schemas.openxmlformats.org/officeDocument/2006/relationships" xmlns:m="http://schemas.openxmlformats.org/officeDocument/2006/math" xmlns:v="urn:schemas-microsoft-com:vml" xmlns:wp14="http://schemas.microsoft.com/office/word/2010/wordprocessingDrawing" xmlns:wp="http://schemas.openxmlformats.org/drawingml/2006/wordprocessingDrawing" xmlns:w10="urn:schemas-microsoft-com:office:word" xmlns:w="http://schemas.openxmlformats.org/wordprocessingml/2006/main" xmlns:w14="http://schemas.microsoft.com/office/word/2010/wordml" xmlns:w15="http://schemas.microsoft.com/office/word/2012/wordml" xmlns:w16cex="http://schemas.microsoft.com/office/word/2018/wordml/cex" xmlns:w16cid="http://schemas.microsoft.com/office/word/2016/wordml/cid" xmlns:w16="http://schemas.microsoft.com/office/word/2018/wordml" xmlns:w16sdtdh="http://schemas.microsoft.com/office/word/2020/wordml/sdtdatahash" xmlns:w16se="http://schemas.microsoft.com/office/word/2015/wordml/symex" xmlns:wpg="http://schemas.microsoft.com/office/word/2010/wordprocessingGroup" xmlns:wpi="http://schemas.microsoft.com/office/word/2010/wordprocessingInk" xmlns:wne="http://schemas.microsoft.com/office/word/2006/wordml" xmlns:wps="http://schemas.microsoft.com/office/word/2010/wordprocessingShape" mc:Ignorable="w14 w15 w16se w16cid w16 w16cex w16sdtdh wp14">
   <w:tbl>
     <w:tblPr>
       <w:tblStyle w:val="Tablaconcuadrcula"/>
@@ -4516,7 +4776,7 @@
 </file>
 
 <file path=word/header3.xml><?xml version="1.0" encoding="utf-8"?>
-<w:hdr xmlns:wpc="http://schemas.microsoft.com/office/word/2010/wordprocessingCanvas" xmlns:cx="http://schemas.microsoft.com/office/drawing/2014/chartex" xmlns:cx1="http://schemas.microsoft.com/office/drawing/2015/9/8/chartex" xmlns:cx2="http://schemas.microsoft.com/office/drawing/2015/10/21/chartex" xmlns:cx3="http://schemas.microsoft.com/office/drawing/2016/5/9/chartex" xmlns:cx4="http://schemas.microsoft.com/office/drawing/2016/5/10/chartex" xmlns:cx5="http://schemas.microsoft.com/office/drawing/2016/5/11/chartex" xmlns:cx6="http://schemas.microsoft.com/office/drawing/2016/5/12/chartex" xmlns:cx7="http://schemas.microsoft.com/office/drawing/2016/5/13/chartex" xmlns:cx8="http://schemas.microsoft.com/office/drawing/2016/5/14/chartex" xmlns:mc="http://schemas.openxmlformats.org/markup-compatibility/2006" xmlns:aink="http://schemas.microsoft.com/office/drawing/2016/ink" xmlns:am3d="http://schemas.microsoft.com/office/drawing/2017/model3d" xmlns:o="urn:schemas-microsoft-com:office:office" xmlns:oel="http://schemas.microsoft.com/office/2019/extlst" xmlns:r="http://schemas.openxmlformats.org/officeDocument/2006/relationships" xmlns:m="http://schemas.openxmlformats.org/officeDocument/2006/math" xmlns:v="urn:schemas-microsoft-com:vml" xmlns:wp14="http://schemas.microsoft.com/office/word/2010/wordprocessingDrawing" xmlns:wp="http://schemas.openxmlformats.org/drawingml/2006/wordprocessingDrawing" xmlns:w10="urn:schemas-microsoft-com:office:word" xmlns:w="http://schemas.openxmlformats.org/wordprocessingml/2006/main" xmlns:w14="http://schemas.microsoft.com/office/word/2010/wordml" xmlns:w15="http://schemas.microsoft.com/office/word/2012/wordml" xmlns:w16cex="http://schemas.microsoft.com/office/word/2018/wordml/cex" xmlns:w16cid="http://schemas.microsoft.com/office/word/2016/wordml/cid" xmlns:w16="http://schemas.microsoft.com/office/word/2018/wordml" xmlns:w16du="http://schemas.microsoft.com/office/word/2023/wordml/word16du" xmlns:w16sdtdh="http://schemas.microsoft.com/office/word/2020/wordml/sdtdatahash" xmlns:w16sdtfl="http://schemas.microsoft.com/office/word/2024/wordml/sdtformatlock" xmlns:w16se="http://schemas.microsoft.com/office/word/2015/wordml/symex" xmlns:wpg="http://schemas.microsoft.com/office/word/2010/wordprocessingGroup" xmlns:wpi="http://schemas.microsoft.com/office/word/2010/wordprocessingInk" xmlns:wne="http://schemas.microsoft.com/office/word/2006/wordml" xmlns:wps="http://schemas.microsoft.com/office/word/2010/wordprocessingShape" mc:Ignorable="w14 w15 w16se w16cid w16 w16cex w16sdtdh w16sdtfl w16du wp14">
+<w:hdr xmlns:wpc="http://schemas.microsoft.com/office/word/2010/wordprocessingCanvas" xmlns:cx="http://schemas.microsoft.com/office/drawing/2014/chartex" xmlns:cx1="http://schemas.microsoft.com/office/drawing/2015/9/8/chartex" xmlns:cx2="http://schemas.microsoft.com/office/drawing/2015/10/21/chartex" xmlns:cx3="http://schemas.microsoft.com/office/drawing/2016/5/9/chartex" xmlns:cx4="http://schemas.microsoft.com/office/drawing/2016/5/10/chartex" xmlns:cx5="http://schemas.microsoft.com/office/drawing/2016/5/11/chartex" xmlns:cx6="http://schemas.microsoft.com/office/drawing/2016/5/12/chartex" xmlns:cx7="http://schemas.microsoft.com/office/drawing/2016/5/13/chartex" xmlns:cx8="http://schemas.microsoft.com/office/drawing/2016/5/14/chartex" xmlns:mc="http://schemas.openxmlformats.org/markup-compatibility/2006" xmlns:aink="http://schemas.microsoft.com/office/drawing/2016/ink" xmlns:am3d="http://schemas.microsoft.com/office/drawing/2017/model3d" xmlns:o="urn:schemas-microsoft-com:office:office" xmlns:oel="http://schemas.microsoft.com/office/2019/extlst" xmlns:r="http://schemas.openxmlformats.org/officeDocument/2006/relationships" xmlns:m="http://schemas.openxmlformats.org/officeDocument/2006/math" xmlns:v="urn:schemas-microsoft-com:vml" xmlns:wp14="http://schemas.microsoft.com/office/word/2010/wordprocessingDrawing" xmlns:wp="http://schemas.openxmlformats.org/drawingml/2006/wordprocessingDrawing" xmlns:w10="urn:schemas-microsoft-com:office:word" xmlns:w="http://schemas.openxmlformats.org/wordprocessingml/2006/main" xmlns:w14="http://schemas.microsoft.com/office/word/2010/wordml" xmlns:w15="http://schemas.microsoft.com/office/word/2012/wordml" xmlns:w16cex="http://schemas.microsoft.com/office/word/2018/wordml/cex" xmlns:w16cid="http://schemas.microsoft.com/office/word/2016/wordml/cid" xmlns:w16="http://schemas.microsoft.com/office/word/2018/wordml" xmlns:w16sdtdh="http://schemas.microsoft.com/office/word/2020/wordml/sdtdatahash" xmlns:w16se="http://schemas.microsoft.com/office/word/2015/wordml/symex" xmlns:wpg="http://schemas.microsoft.com/office/word/2010/wordprocessingGroup" xmlns:wpi="http://schemas.microsoft.com/office/word/2010/wordprocessingInk" xmlns:wne="http://schemas.microsoft.com/office/word/2006/wordml" xmlns:wps="http://schemas.microsoft.com/office/word/2010/wordprocessingShape" mc:Ignorable="w14 w15 w16se w16cid w16 w16cex w16sdtdh wp14">
   <w:tbl>
     <w:tblPr>
       <w:tblStyle w:val="Tablaconcuadrcula"/>
@@ -4807,7 +5067,7 @@
 </file>
 
 <file path=word/numbering.xml><?xml version="1.0" encoding="utf-8"?>
-<w:numbering xmlns:wpc="http://schemas.microsoft.com/office/word/2010/wordprocessingCanvas" xmlns:cx="http://schemas.microsoft.com/office/drawing/2014/chartex" xmlns:cx1="http://schemas.microsoft.com/office/drawing/2015/9/8/chartex" xmlns:cx2="http://schemas.microsoft.com/office/drawing/2015/10/21/chartex" xmlns:cx3="http://schemas.microsoft.com/office/drawing/2016/5/9/chartex" xmlns:cx4="http://schemas.microsoft.com/office/drawing/2016/5/10/chartex" xmlns:cx5="http://schemas.microsoft.com/office/drawing/2016/5/11/chartex" xmlns:cx6="http://schemas.microsoft.com/office/drawing/2016/5/12/chartex" xmlns:cx7="http://schemas.microsoft.com/office/drawing/2016/5/13/chartex" xmlns:cx8="http://schemas.microsoft.com/office/drawing/2016/5/14/chartex" xmlns:mc="http://schemas.openxmlformats.org/markup-compatibility/2006" xmlns:aink="http://schemas.microsoft.com/office/drawing/2016/ink" xmlns:am3d="http://schemas.microsoft.com/office/drawing/2017/model3d" xmlns:o="urn:schemas-microsoft-com:office:office" xmlns:oel="http://schemas.microsoft.com/office/2019/extlst" xmlns:r="http://schemas.openxmlformats.org/officeDocument/2006/relationships" xmlns:m="http://schemas.openxmlformats.org/officeDocument/2006/math" xmlns:v="urn:schemas-microsoft-com:vml" xmlns:wp14="http://schemas.microsoft.com/office/word/2010/wordprocessingDrawing" xmlns:wp="http://schemas.openxmlformats.org/drawingml/2006/wordprocessingDrawing" xmlns:w10="urn:schemas-microsoft-com:office:word" xmlns:w="http://schemas.openxmlformats.org/wordprocessingml/2006/main" xmlns:w14="http://schemas.microsoft.com/office/word/2010/wordml" xmlns:w15="http://schemas.microsoft.com/office/word/2012/wordml" xmlns:w16cex="http://schemas.microsoft.com/office/word/2018/wordml/cex" xmlns:w16cid="http://schemas.microsoft.com/office/word/2016/wordml/cid" xmlns:w16="http://schemas.microsoft.com/office/word/2018/wordml" xmlns:w16du="http://schemas.microsoft.com/office/word/2023/wordml/word16du" xmlns:w16sdtdh="http://schemas.microsoft.com/office/word/2020/wordml/sdtdatahash" xmlns:w16sdtfl="http://schemas.microsoft.com/office/word/2024/wordml/sdtformatlock" xmlns:w16se="http://schemas.microsoft.com/office/word/2015/wordml/symex" xmlns:wpg="http://schemas.microsoft.com/office/word/2010/wordprocessingGroup" xmlns:wpi="http://schemas.microsoft.com/office/word/2010/wordprocessingInk" xmlns:wne="http://schemas.microsoft.com/office/word/2006/wordml" xmlns:wps="http://schemas.microsoft.com/office/word/2010/wordprocessingShape" mc:Ignorable="w14 w15 w16se w16cid w16 w16cex w16sdtdh w16sdtfl w16du wp14">
+<w:numbering xmlns:wpc="http://schemas.microsoft.com/office/word/2010/wordprocessingCanvas" xmlns:cx="http://schemas.microsoft.com/office/drawing/2014/chartex" xmlns:cx1="http://schemas.microsoft.com/office/drawing/2015/9/8/chartex" xmlns:cx2="http://schemas.microsoft.com/office/drawing/2015/10/21/chartex" xmlns:cx3="http://schemas.microsoft.com/office/drawing/2016/5/9/chartex" xmlns:cx4="http://schemas.microsoft.com/office/drawing/2016/5/10/chartex" xmlns:cx5="http://schemas.microsoft.com/office/drawing/2016/5/11/chartex" xmlns:cx6="http://schemas.microsoft.com/office/drawing/2016/5/12/chartex" xmlns:cx7="http://schemas.microsoft.com/office/drawing/2016/5/13/chartex" xmlns:cx8="http://schemas.microsoft.com/office/drawing/2016/5/14/chartex" xmlns:mc="http://schemas.openxmlformats.org/markup-compatibility/2006" xmlns:aink="http://schemas.microsoft.com/office/drawing/2016/ink" xmlns:am3d="http://schemas.microsoft.com/office/drawing/2017/model3d" xmlns:o="urn:schemas-microsoft-com:office:office" xmlns:oel="http://schemas.microsoft.com/office/2019/extlst" xmlns:r="http://schemas.openxmlformats.org/officeDocument/2006/relationships" xmlns:m="http://schemas.openxmlformats.org/officeDocument/2006/math" xmlns:v="urn:schemas-microsoft-com:vml" xmlns:wp14="http://schemas.microsoft.com/office/word/2010/wordprocessingDrawing" xmlns:wp="http://schemas.openxmlformats.org/drawingml/2006/wordprocessingDrawing" xmlns:w10="urn:schemas-microsoft-com:office:word" xmlns:w="http://schemas.openxmlformats.org/wordprocessingml/2006/main" xmlns:w14="http://schemas.microsoft.com/office/word/2010/wordml" xmlns:w15="http://schemas.microsoft.com/office/word/2012/wordml" xmlns:w16cex="http://schemas.microsoft.com/office/word/2018/wordml/cex" xmlns:w16cid="http://schemas.microsoft.com/office/word/2016/wordml/cid" xmlns:w16="http://schemas.microsoft.com/office/word/2018/wordml" xmlns:w16sdtdh="http://schemas.microsoft.com/office/word/2020/wordml/sdtdatahash" xmlns:w16se="http://schemas.microsoft.com/office/word/2015/wordml/symex" xmlns:wpg="http://schemas.microsoft.com/office/word/2010/wordprocessingGroup" xmlns:wpi="http://schemas.microsoft.com/office/word/2010/wordprocessingInk" xmlns:wne="http://schemas.microsoft.com/office/word/2006/wordml" xmlns:wps="http://schemas.microsoft.com/office/word/2010/wordprocessingShape" mc:Ignorable="w14 w15 w16se w16cid w16 w16cex w16sdtdh wp14">
   <w:abstractNum w:abstractNumId="0" w15:restartNumberingAfterBreak="0">
     <w:nsid w:val="049156A1"/>
     <w:multiLevelType w:val="hybridMultilevel"/>
@@ -9621,7 +9881,7 @@
 </file>
 
 <file path=word/styles.xml><?xml version="1.0" encoding="utf-8"?>
-<w:styles xmlns:mc="http://schemas.openxmlformats.org/markup-compatibility/2006" xmlns:r="http://schemas.openxmlformats.org/officeDocument/2006/relationships" xmlns:w="http://schemas.openxmlformats.org/wordprocessingml/2006/main" xmlns:w14="http://schemas.microsoft.com/office/word/2010/wordml" xmlns:w15="http://schemas.microsoft.com/office/word/2012/wordml" xmlns:w16cex="http://schemas.microsoft.com/office/word/2018/wordml/cex" xmlns:w16cid="http://schemas.microsoft.com/office/word/2016/wordml/cid" xmlns:w16="http://schemas.microsoft.com/office/word/2018/wordml" xmlns:w16du="http://schemas.microsoft.com/office/word/2023/wordml/word16du" xmlns:w16sdtdh="http://schemas.microsoft.com/office/word/2020/wordml/sdtdatahash" xmlns:w16sdtfl="http://schemas.microsoft.com/office/word/2024/wordml/sdtformatlock" xmlns:w16se="http://schemas.microsoft.com/office/word/2015/wordml/symex" mc:Ignorable="w14 w15 w16se w16cid w16 w16cex w16sdtdh w16sdtfl w16du">
+<w:styles xmlns:mc="http://schemas.openxmlformats.org/markup-compatibility/2006" xmlns:r="http://schemas.openxmlformats.org/officeDocument/2006/relationships" xmlns:w="http://schemas.openxmlformats.org/wordprocessingml/2006/main" xmlns:w14="http://schemas.microsoft.com/office/word/2010/wordml" xmlns:w15="http://schemas.microsoft.com/office/word/2012/wordml" xmlns:w16cex="http://schemas.microsoft.com/office/word/2018/wordml/cex" xmlns:w16cid="http://schemas.microsoft.com/office/word/2016/wordml/cid" xmlns:w16="http://schemas.microsoft.com/office/word/2018/wordml" xmlns:w16sdtdh="http://schemas.microsoft.com/office/word/2020/wordml/sdtdatahash" xmlns:w16se="http://schemas.microsoft.com/office/word/2015/wordml/symex" mc:Ignorable="w14 w15 w16se w16cid w16 w16cex w16sdtdh">
   <w:docDefaults>
     <w:rPrDefault>
       <w:rPr>
@@ -11388,10 +11648,6 @@
 </file>
 
 <file path=customXml/item1.xml><?xml version="1.0" encoding="utf-8"?>
-<b:Sources xmlns:b="http://schemas.openxmlformats.org/officeDocument/2006/bibliography" xmlns="http://schemas.openxmlformats.org/officeDocument/2006/bibliography" SelectedStyle="\APASixthEditionOfficeOnline.xsl" StyleName="APA" Version="6"/>
-</file>
-
-<file path=customXml/item2.xml><?xml version="1.0" encoding="utf-8"?>
 <ct:contentTypeSchema xmlns:ct="http://schemas.microsoft.com/office/2006/metadata/contentType" xmlns:ma="http://schemas.microsoft.com/office/2006/metadata/properties/metaAttributes" ct:_="" ma:_="" ma:contentTypeName="Documento" ma:contentTypeID="0x010100E96778489EE7714D8BD12CC105EB918B" ma:contentTypeVersion="2" ma:contentTypeDescription="Crear nuevo documento." ma:contentTypeScope="" ma:versionID="416c5c7ae9b5d54d83875cd3c65194e3">
   <xsd:schema xmlns:xsd="http://www.w3.org/2001/XMLSchema" xmlns:xs="http://www.w3.org/2001/XMLSchema" xmlns:p="http://schemas.microsoft.com/office/2006/metadata/properties" xmlns:ns2="126e8a1c-9ea9-435a-ac89-d06c80d62e30" targetNamespace="http://schemas.microsoft.com/office/2006/metadata/properties" ma:root="true" ma:fieldsID="70a237c842677bd850644f8595079f5e" ns2:_="">
     <xsd:import namespace="126e8a1c-9ea9-435a-ac89-d06c80d62e30"/>
@@ -11523,13 +11779,11 @@
 </ct:contentTypeSchema>
 </file>
 
-<file path=customXml/item3.xml><?xml version="1.0" encoding="utf-8"?>
-<p:properties xmlns:p="http://schemas.microsoft.com/office/2006/metadata/properties" xmlns:xsi="http://www.w3.org/2001/XMLSchema-instance" xmlns:pc="http://schemas.microsoft.com/office/infopath/2007/PartnerControls">
-  <documentManagement/>
-</p:properties>
+<file path=customXml/item2.xml><?xml version="1.0" encoding="utf-8"?>
+<b:Sources xmlns:b="http://schemas.openxmlformats.org/officeDocument/2006/bibliography" xmlns="http://schemas.openxmlformats.org/officeDocument/2006/bibliography" SelectedStyle="\APASixthEditionOfficeOnline.xsl" StyleName="APA" Version="6"/>
 </file>
 
-<file path=customXml/item4.xml><?xml version="1.0" encoding="utf-8"?>
+<file path=customXml/item3.xml><?xml version="1.0" encoding="utf-8"?>
 <?mso-contentType ?>
 <FormTemplates xmlns="http://schemas.microsoft.com/sharepoint/v3/contenttype/forms">
   <Display>DocumentLibraryForm</Display>
@@ -11538,15 +11792,13 @@
 </FormTemplates>
 </file>
 
-<file path=customXml/itemProps1.xml><?xml version="1.0" encoding="utf-8"?>
-<ds:datastoreItem xmlns:ds="http://schemas.openxmlformats.org/officeDocument/2006/customXml" ds:itemID="{6E8A10B9-B765-4F0B-A47F-7CB788CD8F65}">
-  <ds:schemaRefs>
-    <ds:schemaRef ds:uri="http://schemas.openxmlformats.org/officeDocument/2006/bibliography"/>
-  </ds:schemaRefs>
-</ds:datastoreItem>
+<file path=customXml/item4.xml><?xml version="1.0" encoding="utf-8"?>
+<p:properties xmlns:p="http://schemas.microsoft.com/office/2006/metadata/properties" xmlns:xsi="http://www.w3.org/2001/XMLSchema-instance" xmlns:pc="http://schemas.microsoft.com/office/infopath/2007/PartnerControls">
+  <documentManagement/>
+</p:properties>
 </file>
 
-<file path=customXml/itemProps2.xml><?xml version="1.0" encoding="utf-8"?>
+<file path=customXml/itemProps1.xml><?xml version="1.0" encoding="utf-8"?>
 <ds:datastoreItem xmlns:ds="http://schemas.openxmlformats.org/officeDocument/2006/customXml" ds:itemID="{767CD2D5-7A6C-47C3-9B54-C4225C74DD0B}">
   <ds:schemaRefs>
     <ds:schemaRef ds:uri="http://schemas.microsoft.com/office/2006/metadata/contentType"/>
@@ -11564,19 +11816,27 @@
 </ds:datastoreItem>
 </file>
 
+<file path=customXml/itemProps2.xml><?xml version="1.0" encoding="utf-8"?>
+<ds:datastoreItem xmlns:ds="http://schemas.openxmlformats.org/officeDocument/2006/customXml" ds:itemID="{6E8A10B9-B765-4F0B-A47F-7CB788CD8F65}">
+  <ds:schemaRefs>
+    <ds:schemaRef ds:uri="http://schemas.openxmlformats.org/officeDocument/2006/bibliography"/>
+  </ds:schemaRefs>
+</ds:datastoreItem>
+</file>
+
 <file path=customXml/itemProps3.xml><?xml version="1.0" encoding="utf-8"?>
+<ds:datastoreItem xmlns:ds="http://schemas.openxmlformats.org/officeDocument/2006/customXml" ds:itemID="{DABAA964-10BA-4DBC-ABF2-CDEAC0FAF7AA}">
+  <ds:schemaRefs>
+    <ds:schemaRef ds:uri="http://schemas.microsoft.com/sharepoint/v3/contenttype/forms"/>
+  </ds:schemaRefs>
+</ds:datastoreItem>
+</file>
+
+<file path=customXml/itemProps4.xml><?xml version="1.0" encoding="utf-8"?>
 <ds:datastoreItem xmlns:ds="http://schemas.openxmlformats.org/officeDocument/2006/customXml" ds:itemID="{5F1783E3-BA1C-4CA3-8E32-C9B378BBED03}">
   <ds:schemaRefs>
     <ds:schemaRef ds:uri="http://schemas.microsoft.com/office/2006/metadata/properties"/>
     <ds:schemaRef ds:uri="http://schemas.microsoft.com/office/infopath/2007/PartnerControls"/>
   </ds:schemaRefs>
 </ds:datastoreItem>
-</file>
-
-<file path=customXml/itemProps4.xml><?xml version="1.0" encoding="utf-8"?>
-<ds:datastoreItem xmlns:ds="http://schemas.openxmlformats.org/officeDocument/2006/customXml" ds:itemID="{DABAA964-10BA-4DBC-ABF2-CDEAC0FAF7AA}">
-  <ds:schemaRefs>
-    <ds:schemaRef ds:uri="http://schemas.microsoft.com/sharepoint/v3/contenttype/forms"/>
-  </ds:schemaRefs>
-</ds:datastoreItem>
 </file>
</xml_diff>